<commit_message>
Artefatos iniciais do projeto
</commit_message>
<xml_diff>
--- a/Artefatos/Plano de Configuração.docx
+++ b/Artefatos/Plano de Configuração.docx
@@ -1,12 +1,22 @@
 
 <file path=word/document.xml><?xml version="1.0" encoding="utf-8"?>
-<w:document xmlns:wpc="http://schemas.microsoft.com/office/word/2010/wordprocessingCanvas" xmlns:mc="http://schemas.openxmlformats.org/markup-compatibility/2006" xmlns:o="urn:schemas-microsoft-com:office:office" xmlns:r="http://schemas.openxmlformats.org/officeDocument/2006/relationships" xmlns:m="http://schemas.openxmlformats.org/officeDocument/2006/math" xmlns:v="urn:schemas-microsoft-com:vml" xmlns:wp14="http://schemas.microsoft.com/office/word/2010/wordprocessingDrawing" xmlns:wp="http://schemas.openxmlformats.org/drawingml/2006/wordprocessingDrawing" xmlns:w10="urn:schemas-microsoft-com:office:word" xmlns:w="http://schemas.openxmlformats.org/wordprocessingml/2006/main" xmlns:w14="http://schemas.microsoft.com/office/word/2010/wordml" xmlns:wpg="http://schemas.microsoft.com/office/word/2010/wordprocessingGroup" xmlns:wpi="http://schemas.microsoft.com/office/word/2010/wordprocessingInk" xmlns:wne="http://schemas.microsoft.com/office/word/2006/wordml" xmlns:wps="http://schemas.microsoft.com/office/word/2010/wordprocessingShape" mc:Ignorable="w14 wp14">
+<w:document xmlns:ve="http://schemas.openxmlformats.org/markup-compatibility/2006" xmlns:o="urn:schemas-microsoft-com:office:office" xmlns:r="http://schemas.openxmlformats.org/officeDocument/2006/relationships" xmlns:m="http://schemas.openxmlformats.org/officeDocument/2006/math" xmlns:v="urn:schemas-microsoft-com:vml" xmlns:wp="http://schemas.openxmlformats.org/drawingml/2006/wordprocessingDrawing" xmlns:w10="urn:schemas-microsoft-com:office:word" xmlns:w="http://schemas.openxmlformats.org/wordprocessingml/2006/main" xmlns:wne="http://schemas.microsoft.com/office/word/2006/wordml">
   <w:body>
     <w:p>
       <w:pPr>
         <w:jc w:val="center"/>
-      </w:pPr>
-      <w:r>
+        <w:rPr>
+          <w:b/>
+          <w:sz w:val="40"/>
+          <w:szCs w:val="40"/>
+        </w:rPr>
+      </w:pPr>
+      <w:r>
+        <w:rPr>
+          <w:b/>
+          <w:sz w:val="40"/>
+          <w:szCs w:val="40"/>
+        </w:rPr>
         <w:t>Plano de Configuração</w:t>
       </w:r>
     </w:p>
@@ -18,8 +28,14 @@
           <w:ilvl w:val="0"/>
           <w:numId w:val="1"/>
         </w:numPr>
-      </w:pPr>
-      <w:r>
+        <w:rPr>
+          <w:b/>
+        </w:rPr>
+      </w:pPr>
+      <w:r>
+        <w:rPr>
+          <w:b/>
+        </w:rPr>
         <w:t>Documentos gerenciáveis:</w:t>
       </w:r>
     </w:p>
@@ -79,6 +95,9 @@
       <w:pPr>
         <w:pStyle w:val="PargrafodaLista"/>
         <w:ind w:left="1440"/>
+        <w:rPr>
+          <w:b/>
+        </w:rPr>
       </w:pPr>
     </w:p>
     <w:p>
@@ -88,8 +107,14 @@
           <w:ilvl w:val="0"/>
           <w:numId w:val="1"/>
         </w:numPr>
-      </w:pPr>
-      <w:r>
+        <w:rPr>
+          <w:b/>
+        </w:rPr>
+      </w:pPr>
+      <w:r>
+        <w:rPr>
+          <w:b/>
+        </w:rPr>
         <w:t>Esquema de rastreabilidade:</w:t>
       </w:r>
     </w:p>
@@ -121,8 +146,14 @@
           <w:ilvl w:val="0"/>
           <w:numId w:val="1"/>
         </w:numPr>
-      </w:pPr>
-      <w:r>
+        <w:rPr>
+          <w:b/>
+        </w:rPr>
+      </w:pPr>
+      <w:r>
+        <w:rPr>
+          <w:b/>
+        </w:rPr>
         <w:t>Esquema de rastreabilidade:</w:t>
       </w:r>
     </w:p>
@@ -191,79 +222,42 @@
         <w:pStyle w:val="PargrafodaLista"/>
         <w:ind w:left="1440"/>
       </w:pPr>
+      <w:proofErr w:type="gramStart"/>
+      <w:r>
+        <w:t>XX .</w:t>
+      </w:r>
+      <w:proofErr w:type="gramEnd"/>
+      <w:r>
+        <w:t>YY .ZZ</w:t>
+      </w:r>
+    </w:p>
+    <w:p>
+      <w:r>
+        <w:tab/>
+      </w:r>
+      <w:r>
+        <w:t xml:space="preserve">        </w:t>
+      </w:r>
+      <w:r>
+        <w:t xml:space="preserve">Onde XX é a versão, YY é a </w:t>
+      </w:r>
+      <w:proofErr w:type="spellStart"/>
+      <w:r>
+        <w:t>beseline</w:t>
+      </w:r>
+      <w:proofErr w:type="spellEnd"/>
+      <w:r>
+        <w:t xml:space="preserve">, ZZ correção de </w:t>
+      </w:r>
       <w:proofErr w:type="spellStart"/>
       <w:proofErr w:type="gramStart"/>
       <w:r>
-        <w:t>XX</w:t>
+        <w:t>b</w:t>
+      </w:r>
+      <w:r>
+        <w:t>ags</w:t>
       </w:r>
       <w:proofErr w:type="spellEnd"/>
-      <w:r>
-        <w:t xml:space="preserve"> .</w:t>
-      </w:r>
-      <w:proofErr w:type="spellStart"/>
-      <w:proofErr w:type="gramEnd"/>
-      <w:r>
-        <w:t>YY</w:t>
-      </w:r>
-      <w:proofErr w:type="spellEnd"/>
-      <w:r>
-        <w:t xml:space="preserve"> .</w:t>
-      </w:r>
-      <w:proofErr w:type="spellStart"/>
-      <w:r>
-        <w:t>ZZ</w:t>
-      </w:r>
-      <w:proofErr w:type="spellEnd"/>
-    </w:p>
-    <w:p>
-      <w:r>
-        <w:tab/>
-      </w:r>
-      <w:r>
-        <w:t xml:space="preserve">        </w:t>
-      </w:r>
-      <w:r>
-        <w:t xml:space="preserve">Onde </w:t>
-      </w:r>
-      <w:proofErr w:type="spellStart"/>
-      <w:r>
-        <w:t>XX</w:t>
-      </w:r>
-      <w:proofErr w:type="spellEnd"/>
-      <w:r>
-        <w:t xml:space="preserve"> é a versão, </w:t>
-      </w:r>
-      <w:proofErr w:type="spellStart"/>
-      <w:r>
-        <w:t>YY</w:t>
-      </w:r>
-      <w:proofErr w:type="spellEnd"/>
-      <w:r>
-        <w:t xml:space="preserve"> é a </w:t>
-      </w:r>
-      <w:proofErr w:type="spellStart"/>
-      <w:r>
-        <w:t>beseline</w:t>
-      </w:r>
-      <w:proofErr w:type="spellEnd"/>
-      <w:r>
-        <w:t xml:space="preserve">, </w:t>
-      </w:r>
-      <w:proofErr w:type="spellStart"/>
-      <w:r>
-        <w:t>ZZ</w:t>
-      </w:r>
-      <w:proofErr w:type="spellEnd"/>
-      <w:r>
-        <w:t xml:space="preserve"> correção de </w:t>
-      </w:r>
-      <w:proofErr w:type="gramStart"/>
-      <w:r>
-        <w:t>b</w:t>
-      </w:r>
-      <w:r>
-        <w:t>ags</w:t>
-      </w:r>
       <w:proofErr w:type="gramEnd"/>
     </w:p>
     <w:p>
@@ -273,8 +267,14 @@
           <w:ilvl w:val="0"/>
           <w:numId w:val="1"/>
         </w:numPr>
-      </w:pPr>
-      <w:r>
+        <w:rPr>
+          <w:b/>
+        </w:rPr>
+      </w:pPr>
+      <w:r>
+        <w:rPr>
+          <w:b/>
+        </w:rPr>
         <w:t>Documentos gerenciáveis:</w:t>
       </w:r>
     </w:p>
@@ -365,8 +365,14 @@
           <w:ilvl w:val="0"/>
           <w:numId w:val="5"/>
         </w:numPr>
-      </w:pPr>
-      <w:r>
+        <w:rPr>
+          <w:b/>
+        </w:rPr>
+      </w:pPr>
+      <w:r>
+        <w:rPr>
+          <w:b/>
+        </w:rPr>
         <w:t>Ferramentas em utilização:</w:t>
       </w:r>
     </w:p>
@@ -379,18 +385,8 @@
         </w:numPr>
       </w:pPr>
       <w:proofErr w:type="spellStart"/>
-      <w:proofErr w:type="gramStart"/>
       <w:r>
         <w:t>TortoiseSVN</w:t>
-      </w:r>
-      <w:proofErr w:type="spellEnd"/>
-      <w:proofErr w:type="gramEnd"/>
-      <w:r>
-        <w:t xml:space="preserve"> </w:t>
-      </w:r>
-      <w:proofErr w:type="spellStart"/>
-      <w:r>
-        <w:t>32bit</w:t>
       </w:r>
       <w:proofErr w:type="spellEnd"/>
       <w:r>
@@ -459,7 +455,7 @@
 </file>
 
 <file path=word/numbering.xml><?xml version="1.0" encoding="utf-8"?>
-<w:numbering xmlns:wpc="http://schemas.microsoft.com/office/word/2010/wordprocessingCanvas" xmlns:mc="http://schemas.openxmlformats.org/markup-compatibility/2006" xmlns:o="urn:schemas-microsoft-com:office:office" xmlns:r="http://schemas.openxmlformats.org/officeDocument/2006/relationships" xmlns:m="http://schemas.openxmlformats.org/officeDocument/2006/math" xmlns:v="urn:schemas-microsoft-com:vml" xmlns:wp14="http://schemas.microsoft.com/office/word/2010/wordprocessingDrawing" xmlns:wp="http://schemas.openxmlformats.org/drawingml/2006/wordprocessingDrawing" xmlns:w10="urn:schemas-microsoft-com:office:word" xmlns:w="http://schemas.openxmlformats.org/wordprocessingml/2006/main" xmlns:w14="http://schemas.microsoft.com/office/word/2010/wordml" xmlns:wpg="http://schemas.microsoft.com/office/word/2010/wordprocessingGroup" xmlns:wpi="http://schemas.microsoft.com/office/word/2010/wordprocessingInk" xmlns:wne="http://schemas.microsoft.com/office/word/2006/wordml" xmlns:wps="http://schemas.microsoft.com/office/word/2010/wordprocessingShape" mc:Ignorable="w14 wp14">
+<w:numbering xmlns:ve="http://schemas.openxmlformats.org/markup-compatibility/2006" xmlns:o="urn:schemas-microsoft-com:office:office" xmlns:r="http://schemas.openxmlformats.org/officeDocument/2006/relationships" xmlns:m="http://schemas.openxmlformats.org/officeDocument/2006/math" xmlns:v="urn:schemas-microsoft-com:vml" xmlns:wp="http://schemas.openxmlformats.org/drawingml/2006/wordprocessingDrawing" xmlns:w10="urn:schemas-microsoft-com:office:word" xmlns:w="http://schemas.openxmlformats.org/wordprocessingml/2006/main" xmlns:wne="http://schemas.microsoft.com/office/word/2006/wordml">
   <w:abstractNum w:abstractNumId="0">
     <w:nsid w:val="04E92156"/>
     <w:multiLevelType w:val="hybridMultilevel"/>
@@ -921,7 +917,7 @@
 </file>
 
 <file path=word/styles.xml><?xml version="1.0" encoding="utf-8"?>
-<w:styles xmlns:mc="http://schemas.openxmlformats.org/markup-compatibility/2006" xmlns:r="http://schemas.openxmlformats.org/officeDocument/2006/relationships" xmlns:w="http://schemas.openxmlformats.org/wordprocessingml/2006/main" xmlns:w14="http://schemas.microsoft.com/office/word/2010/wordml" mc:Ignorable="w14">
+<w:styles xmlns:r="http://schemas.openxmlformats.org/officeDocument/2006/relationships" xmlns:w="http://schemas.openxmlformats.org/wordprocessingml/2006/main">
   <w:docDefaults>
     <w:rPrDefault>
       <w:rPr>
@@ -1079,6 +1075,7 @@
   <w:style w:type="paragraph" w:default="1" w:styleId="Normal">
     <w:name w:val="Normal"/>
     <w:qFormat/>
+    <w:rsid w:val="0069632B"/>
   </w:style>
   <w:style w:type="character" w:default="1" w:styleId="Fontepargpadro">
     <w:name w:val="Default Paragraph Font"/>
@@ -1091,6 +1088,7 @@
     <w:uiPriority w:val="99"/>
     <w:semiHidden/>
     <w:unhideWhenUsed/>
+    <w:qFormat/>
     <w:tblPr>
       <w:tblInd w:w="0" w:type="dxa"/>
       <w:tblCellMar>

</xml_diff>